<commit_message>
Add json answer and class diagram
</commit_message>
<xml_diff>
--- a/CT/reponses.docx
+++ b/CT/reponses.docx
@@ -5,12 +5,17 @@
     <w:p>
       <w:pPr>
         <w:rPr>
+          <w:i/>
+          <w:iCs/>
           <w:sz w:val="28"/>
           <w:szCs w:val="28"/>
         </w:rPr>
       </w:pPr>
-      <w:r>
-        <w:rPr>
+      <w:bookmarkStart w:id="0" w:name="_GoBack"/>
+      <w:r>
+        <w:rPr>
+          <w:i/>
+          <w:iCs/>
           <w:sz w:val="28"/>
           <w:szCs w:val="28"/>
         </w:rPr>
@@ -18,13 +23,67 @@
       </w:r>
       <w:r>
         <w:rPr>
+          <w:i/>
+          <w:iCs/>
           <w:sz w:val="28"/>
           <w:szCs w:val="28"/>
         </w:rPr>
         <w:t>Thomas Cianfarani</w:t>
       </w:r>
-      <w:bookmarkStart w:id="0" w:name="_GoBack"/>
-      <w:bookmarkEnd w:id="0"/>
+    </w:p>
+    <w:bookmarkEnd w:id="0"/>
+    <w:p>
+      <w:pPr>
+        <w:rPr>
+          <w:b/>
+          <w:bCs/>
+          <w:sz w:val="28"/>
+          <w:szCs w:val="28"/>
+          <w:u w:val="single"/>
+        </w:rPr>
+      </w:pPr>
+      <w:r>
+        <w:rPr>
+          <w:b/>
+          <w:bCs/>
+          <w:sz w:val="28"/>
+          <w:szCs w:val="28"/>
+          <w:u w:val="single"/>
+        </w:rPr>
+        <w:t xml:space="preserve">Exercice 2 : </w:t>
+      </w:r>
+    </w:p>
+    <w:p>
+      <w:r>
+        <w:rPr>
+          <w:sz w:val="28"/>
+          <w:szCs w:val="28"/>
+        </w:rPr>
+        <w:t xml:space="preserve">3. Il n’est pas possible d’utiliser le code fourni dans l’état actuel de la classe Node </w:t>
+      </w:r>
+      <w:r>
+        <w:rPr>
+          <w:sz w:val="28"/>
+          <w:szCs w:val="28"/>
+        </w:rPr>
+        <w:t xml:space="preserve">car celle-ci décrit uniquement un nœud. Pour les classes d’affichage d’arbres fournis, cela ne suffit. Le concept d’arbre, notamment décrit par l’interface </w:t>
+      </w:r>
+      <w:proofErr w:type="spellStart"/>
+      <w:r>
+        <w:rPr>
+          <w:sz w:val="28"/>
+          <w:szCs w:val="28"/>
+        </w:rPr>
+        <w:t>ITree</w:t>
+      </w:r>
+      <w:proofErr w:type="spellEnd"/>
+      <w:r>
+        <w:rPr>
+          <w:sz w:val="28"/>
+          <w:szCs w:val="28"/>
+        </w:rPr>
+        <w:t xml:space="preserve"> est actuellement absent.</w:t>
+      </w:r>
     </w:p>
     <w:p>
       <w:pPr>
@@ -33,42 +92,73 @@
           <w:szCs w:val="28"/>
         </w:rPr>
       </w:pPr>
+      <w:r>
+        <w:rPr>
+          <w:sz w:val="28"/>
+          <w:szCs w:val="28"/>
+        </w:rPr>
+        <w:t xml:space="preserve">4. Pour pouvoir utiliser le code fourni avec la classe </w:t>
+      </w:r>
+      <w:r>
+        <w:rPr>
+          <w:sz w:val="28"/>
+          <w:szCs w:val="28"/>
+        </w:rPr>
+        <w:t xml:space="preserve">Node, nous devons </w:t>
+      </w:r>
+      <w:r>
+        <w:rPr>
+          <w:sz w:val="28"/>
+          <w:szCs w:val="28"/>
+        </w:rPr>
+        <w:t xml:space="preserve">créer une nouvelle classe </w:t>
+      </w:r>
+      <w:proofErr w:type="spellStart"/>
+      <w:r>
+        <w:rPr>
+          <w:sz w:val="28"/>
+          <w:szCs w:val="28"/>
+        </w:rPr>
+        <w:t>Tree</w:t>
+      </w:r>
+      <w:proofErr w:type="spellEnd"/>
+      <w:r>
+        <w:rPr>
+          <w:sz w:val="28"/>
+          <w:szCs w:val="28"/>
+        </w:rPr>
+        <w:t xml:space="preserve"> qui implémentera la classe </w:t>
+      </w:r>
+      <w:proofErr w:type="spellStart"/>
+      <w:r>
+        <w:rPr>
+          <w:sz w:val="28"/>
+          <w:szCs w:val="28"/>
+        </w:rPr>
+        <w:t>ITree</w:t>
+      </w:r>
+      <w:proofErr w:type="spellEnd"/>
+      <w:r>
+        <w:rPr>
+          <w:sz w:val="28"/>
+          <w:szCs w:val="28"/>
+        </w:rPr>
+        <w:t>. Ainsi nous apporterons la notion d’arbre manquante à la visualisation d’un ensemble de nœuds.</w:t>
+      </w:r>
     </w:p>
     <w:p>
       <w:pPr>
         <w:rPr>
-          <w:b/>
-          <w:bCs/>
-          <w:sz w:val="28"/>
-          <w:szCs w:val="28"/>
-          <w:u w:val="single"/>
+          <w:sz w:val="28"/>
+          <w:szCs w:val="28"/>
         </w:rPr>
       </w:pPr>
       <w:r>
         <w:rPr>
-          <w:b/>
-          <w:bCs/>
-          <w:sz w:val="28"/>
-          <w:szCs w:val="28"/>
-          <w:u w:val="single"/>
-        </w:rPr>
-        <w:t xml:space="preserve">Exercice 2 : </w:t>
-      </w:r>
-    </w:p>
-    <w:p>
-      <w:r>
-        <w:rPr>
-          <w:sz w:val="28"/>
-          <w:szCs w:val="28"/>
-        </w:rPr>
-        <w:t xml:space="preserve">3. Il n’est pas possible d’utiliser le code fourni dans l’état actuel de la classe Node </w:t>
-      </w:r>
-      <w:r>
-        <w:rPr>
-          <w:sz w:val="28"/>
-          <w:szCs w:val="28"/>
-        </w:rPr>
-        <w:t>car celle-ci décrit uniquement un nœud. Pour les classes d’affichage d’arbres fournis, cela ne suffit. Le concept d’arbre, notamment décrit par l’interface ITree est actuellement absent.</w:t>
+          <w:sz w:val="28"/>
+          <w:szCs w:val="28"/>
+        </w:rPr>
+        <w:t xml:space="preserve">8. Description d’une structure JSON que l’on pourrait utiliser pour décrire un objet Node : </w:t>
       </w:r>
     </w:p>
     <w:p>
@@ -83,21 +173,62 @@
           <w:sz w:val="28"/>
           <w:szCs w:val="28"/>
         </w:rPr>
-        <w:t xml:space="preserve">4. Pour pouvoir utiliser le code fourni avec la classe </w:t>
-      </w:r>
-      <w:r>
-        <w:rPr>
-          <w:sz w:val="28"/>
-          <w:szCs w:val="28"/>
-        </w:rPr>
-        <w:t xml:space="preserve">Node, nous devons </w:t>
-      </w:r>
-      <w:r>
-        <w:rPr>
-          <w:sz w:val="28"/>
-          <w:szCs w:val="28"/>
-        </w:rPr>
-        <w:t xml:space="preserve">créer une nouvelle classe Tree qui implémentera la classe ITree. Ainsi nous apporterons la notion d’arbre manquante à la visualisation d’un ensemble de nœuds. </w:t>
+        <w:t xml:space="preserve"> </w:t>
+      </w:r>
+      <w:r>
+        <w:rPr>
+          <w:noProof/>
+          <w:sz w:val="28"/>
+          <w:szCs w:val="28"/>
+        </w:rPr>
+        <w:drawing>
+          <wp:inline distT="0" distB="0" distL="0" distR="0" wp14:anchorId="64E564D9" wp14:editId="4F5ACC25">
+            <wp:extent cx="3048000" cy="3019425"/>
+            <wp:effectExtent l="0" t="0" r="0" b="9525"/>
+            <wp:docPr id="1" name="Image 1"/>
+            <wp:cNvGraphicFramePr>
+              <a:graphicFrameLocks xmlns:a="http://schemas.openxmlformats.org/drawingml/2006/main" noChangeAspect="1"/>
+            </wp:cNvGraphicFramePr>
+            <a:graphic xmlns:a="http://schemas.openxmlformats.org/drawingml/2006/main">
+              <a:graphicData uri="http://schemas.openxmlformats.org/drawingml/2006/picture">
+                <pic:pic xmlns:pic="http://schemas.openxmlformats.org/drawingml/2006/picture">
+                  <pic:nvPicPr>
+                    <pic:cNvPr id="0" name="Picture 1"/>
+                    <pic:cNvPicPr>
+                      <a:picLocks noChangeAspect="1" noChangeArrowheads="1"/>
+                    </pic:cNvPicPr>
+                  </pic:nvPicPr>
+                  <pic:blipFill>
+                    <a:blip r:embed="rId4">
+                      <a:extLst>
+                        <a:ext uri="{28A0092B-C50C-407E-A947-70E740481C1C}">
+                          <a14:useLocalDpi xmlns:a14="http://schemas.microsoft.com/office/drawing/2010/main" val="0"/>
+                        </a:ext>
+                      </a:extLst>
+                    </a:blip>
+                    <a:srcRect/>
+                    <a:stretch>
+                      <a:fillRect/>
+                    </a:stretch>
+                  </pic:blipFill>
+                  <pic:spPr bwMode="auto">
+                    <a:xfrm>
+                      <a:off x="0" y="0"/>
+                      <a:ext cx="3048000" cy="3019425"/>
+                    </a:xfrm>
+                    <a:prstGeom prst="rect">
+                      <a:avLst/>
+                    </a:prstGeom>
+                    <a:noFill/>
+                    <a:ln>
+                      <a:noFill/>
+                    </a:ln>
+                  </pic:spPr>
+                </pic:pic>
+              </a:graphicData>
+            </a:graphic>
+          </wp:inline>
+        </w:drawing>
       </w:r>
     </w:p>
     <w:sectPr>
@@ -233,6 +364,7 @@
     <w:lsdException w:name="HTML Sample" w:semiHidden="1" w:unhideWhenUsed="1"/>
     <w:lsdException w:name="HTML Typewriter" w:semiHidden="1" w:unhideWhenUsed="1"/>
     <w:lsdException w:name="HTML Variable" w:semiHidden="1" w:unhideWhenUsed="1"/>
+    <w:lsdException w:name="Normal Table" w:semiHidden="1" w:unhideWhenUsed="1"/>
     <w:lsdException w:name="annotation subject" w:semiHidden="1" w:unhideWhenUsed="1"/>
     <w:lsdException w:name="No List" w:semiHidden="1" w:unhideWhenUsed="1"/>
     <w:lsdException w:name="Outline List 1" w:semiHidden="1" w:unhideWhenUsed="1"/>
@@ -279,8 +411,10 @@
     <w:lsdException w:name="Table Subtle 2" w:semiHidden="1" w:unhideWhenUsed="1"/>
     <w:lsdException w:name="Table Web 1" w:semiHidden="1" w:unhideWhenUsed="1"/>
     <w:lsdException w:name="Table Web 2" w:semiHidden="1" w:unhideWhenUsed="1"/>
+    <w:lsdException w:name="Table Web 3" w:semiHidden="1" w:unhideWhenUsed="1"/>
     <w:lsdException w:name="Balloon Text" w:semiHidden="1" w:unhideWhenUsed="1"/>
     <w:lsdException w:name="Table Grid" w:uiPriority="39"/>
+    <w:lsdException w:name="Table Theme" w:semiHidden="1" w:unhideWhenUsed="1"/>
     <w:lsdException w:name="Placeholder Text" w:semiHidden="1"/>
     <w:lsdException w:name="No Spacing" w:uiPriority="1" w:qFormat="1"/>
     <w:lsdException w:name="Light Shading" w:uiPriority="60"/>
@@ -509,6 +643,7 @@
   <w:style w:type="character" w:default="1" w:styleId="Policepardfaut">
     <w:name w:val="Default Paragraph Font"/>
     <w:uiPriority w:val="1"/>
+    <w:semiHidden/>
     <w:unhideWhenUsed/>
   </w:style>
   <w:style w:type="table" w:default="1" w:styleId="TableauNormal">

</xml_diff>